<commit_message>
Added comments to trades tests
</commit_message>
<xml_diff>
--- a/docs/UC 4 (Trade With Friends).docx
+++ b/docs/UC 4 (Trade With Friends).docx
@@ -1647,31 +1647,7 @@
                 <w:bCs/>
                 <w:lang w:val="en-US"/>
               </w:rPr>
-              <w:t xml:space="preserve"> </w:t>
-            </w:r>
-            <w:r>
-              <w:rPr>
-                <w:b/>
-                <w:bCs/>
-                <w:lang w:val="en-US"/>
-              </w:rPr>
-              <w:t>(Use Case 4.</w:t>
-            </w:r>
-            <w:r>
-              <w:rPr>
-                <w:b/>
-                <w:bCs/>
-                <w:lang w:val="en-US"/>
-              </w:rPr>
-              <w:t>2</w:t>
-            </w:r>
-            <w:r>
-              <w:rPr>
-                <w:b/>
-                <w:bCs/>
-                <w:lang w:val="en-US"/>
-              </w:rPr>
-              <w:t>)</w:t>
+              <w:t xml:space="preserve"> (Use Case 4.2)</w:t>
             </w:r>
           </w:p>
         </w:tc>
@@ -2075,31 +2051,7 @@
                 <w:bCs/>
                 <w:lang w:val="en-US"/>
               </w:rPr>
-              <w:t xml:space="preserve"> </w:t>
-            </w:r>
-            <w:r>
-              <w:rPr>
-                <w:b/>
-                <w:bCs/>
-                <w:lang w:val="en-US"/>
-              </w:rPr>
-              <w:t>(Use Case 4.</w:t>
-            </w:r>
-            <w:r>
-              <w:rPr>
-                <w:b/>
-                <w:bCs/>
-                <w:lang w:val="en-US"/>
-              </w:rPr>
-              <w:t>2</w:t>
-            </w:r>
-            <w:r>
-              <w:rPr>
-                <w:b/>
-                <w:bCs/>
-                <w:lang w:val="en-US"/>
-              </w:rPr>
-              <w:t>)</w:t>
+              <w:t xml:space="preserve"> (Use Case 4.2)</w:t>
             </w:r>
           </w:p>
         </w:tc>
@@ -2443,31 +2395,7 @@
                 <w:bCs/>
                 <w:lang w:val="en-US"/>
               </w:rPr>
-              <w:t xml:space="preserve"> </w:t>
-            </w:r>
-            <w:r>
-              <w:rPr>
-                <w:b/>
-                <w:bCs/>
-                <w:lang w:val="en-US"/>
-              </w:rPr>
-              <w:t>(Use Case 4.</w:t>
-            </w:r>
-            <w:r>
-              <w:rPr>
-                <w:b/>
-                <w:bCs/>
-                <w:lang w:val="en-US"/>
-              </w:rPr>
-              <w:t>2</w:t>
-            </w:r>
-            <w:r>
-              <w:rPr>
-                <w:b/>
-                <w:bCs/>
-                <w:lang w:val="en-US"/>
-              </w:rPr>
-              <w:t>)</w:t>
+              <w:t xml:space="preserve"> (Use Case 4.2)</w:t>
             </w:r>
           </w:p>
         </w:tc>
@@ -3039,23 +2967,7 @@
                 <w:bCs/>
                 <w:lang w:val="en-US"/>
               </w:rPr>
-              <w:t>(Use Case 4.</w:t>
-            </w:r>
-            <w:r>
-              <w:rPr>
-                <w:b/>
-                <w:bCs/>
-                <w:lang w:val="en-US"/>
-              </w:rPr>
-              <w:t>3</w:t>
-            </w:r>
-            <w:r>
-              <w:rPr>
-                <w:b/>
-                <w:bCs/>
-                <w:lang w:val="en-US"/>
-              </w:rPr>
-              <w:t>)</w:t>
+              <w:t>(Use Case 4.3)</w:t>
             </w:r>
           </w:p>
         </w:tc>
@@ -3500,23 +3412,7 @@
                 <w:bCs/>
                 <w:lang w:val="en-US"/>
               </w:rPr>
-              <w:t>(Use Case 4.</w:t>
-            </w:r>
-            <w:r>
-              <w:rPr>
-                <w:b/>
-                <w:bCs/>
-                <w:lang w:val="en-US"/>
-              </w:rPr>
-              <w:t>3</w:t>
-            </w:r>
-            <w:r>
-              <w:rPr>
-                <w:b/>
-                <w:bCs/>
-                <w:lang w:val="en-US"/>
-              </w:rPr>
-              <w:t>)</w:t>
+              <w:t>(Use Case 4.3)</w:t>
             </w:r>
           </w:p>
         </w:tc>
@@ -3910,23 +3806,7 @@
                 <w:bCs/>
                 <w:lang w:val="en-US"/>
               </w:rPr>
-              <w:t>(Use Case 4.</w:t>
-            </w:r>
-            <w:r>
-              <w:rPr>
-                <w:b/>
-                <w:bCs/>
-                <w:lang w:val="en-US"/>
-              </w:rPr>
-              <w:t>3</w:t>
-            </w:r>
-            <w:r>
-              <w:rPr>
-                <w:b/>
-                <w:bCs/>
-                <w:lang w:val="en-US"/>
-              </w:rPr>
-              <w:t>)</w:t>
+              <w:t>(Use Case 4.3)</w:t>
             </w:r>
           </w:p>
         </w:tc>
@@ -4468,23 +4348,7 @@
                 <w:bCs/>
                 <w:lang w:val="en-US"/>
               </w:rPr>
-              <w:t>(Use Case 4.</w:t>
-            </w:r>
-            <w:r>
-              <w:rPr>
-                <w:b/>
-                <w:bCs/>
-                <w:lang w:val="en-US"/>
-              </w:rPr>
-              <w:t>4</w:t>
-            </w:r>
-            <w:r>
-              <w:rPr>
-                <w:b/>
-                <w:bCs/>
-                <w:lang w:val="en-US"/>
-              </w:rPr>
-              <w:t>)</w:t>
+              <w:t>(Use Case 4.4)</w:t>
             </w:r>
           </w:p>
         </w:tc>
@@ -4903,23 +4767,7 @@
                 <w:bCs/>
                 <w:lang w:val="en-US"/>
               </w:rPr>
-              <w:t>(Use Case 4.</w:t>
-            </w:r>
-            <w:r>
-              <w:rPr>
-                <w:b/>
-                <w:bCs/>
-                <w:lang w:val="en-US"/>
-              </w:rPr>
-              <w:t>4</w:t>
-            </w:r>
-            <w:r>
-              <w:rPr>
-                <w:b/>
-                <w:bCs/>
-                <w:lang w:val="en-US"/>
-              </w:rPr>
-              <w:t>)</w:t>
+              <w:t>(Use Case 4.4)</w:t>
             </w:r>
           </w:p>
         </w:tc>
@@ -5294,26 +5142,8 @@
                 <w:bCs/>
                 <w:lang w:val="en-US"/>
               </w:rPr>
-              <w:t>(Use Case 4.</w:t>
-            </w:r>
-            <w:r>
-              <w:rPr>
-                <w:b/>
-                <w:bCs/>
-                <w:lang w:val="en-US"/>
-              </w:rPr>
-              <w:t>4</w:t>
-            </w:r>
-            <w:r>
-              <w:rPr>
-                <w:b/>
-                <w:bCs/>
-                <w:lang w:val="en-US"/>
-              </w:rPr>
-              <w:t>)</w:t>
-            </w:r>
-            <w:bookmarkStart w:id="0" w:name="_GoBack"/>
-            <w:bookmarkEnd w:id="0"/>
+              <w:t>(Use Case 4.4)</w:t>
+            </w:r>
           </w:p>
         </w:tc>
       </w:tr>
@@ -5725,9 +5555,802 @@
         <w:pStyle w:val="Body"/>
       </w:pPr>
     </w:p>
+    <w:p>
+      <w:pPr>
+        <w:pStyle w:val="Body"/>
+      </w:pPr>
+    </w:p>
+    <w:p>
+      <w:pPr>
+        <w:pStyle w:val="Body"/>
+      </w:pPr>
+    </w:p>
+    <w:p>
+      <w:pPr>
+        <w:pStyle w:val="Body"/>
+      </w:pPr>
+    </w:p>
+    <w:p>
+      <w:pPr>
+        <w:pStyle w:val="Body"/>
+      </w:pPr>
+    </w:p>
+    <w:tbl>
+      <w:tblPr>
+        <w:tblW w:w="10080" w:type="dxa"/>
+        <w:tblLayout w:type="fixed"/>
+        <w:tblCellMar>
+          <w:left w:w="10" w:type="dxa"/>
+          <w:right w:w="10" w:type="dxa"/>
+        </w:tblCellMar>
+        <w:tblLook w:val="04A0" w:firstRow="1" w:lastRow="0" w:firstColumn="1" w:lastColumn="0" w:noHBand="0" w:noVBand="1"/>
+      </w:tblPr>
+      <w:tblGrid>
+        <w:gridCol w:w="5040"/>
+        <w:gridCol w:w="5040"/>
+      </w:tblGrid>
+      <w:tr>
+        <w:tc>
+          <w:tcPr>
+            <w:tcW w:w="4986" w:type="dxa"/>
+            <w:tcMar>
+              <w:top w:w="55" w:type="dxa"/>
+              <w:left w:w="55" w:type="dxa"/>
+              <w:bottom w:w="55" w:type="dxa"/>
+              <w:right w:w="55" w:type="dxa"/>
+            </w:tcMar>
+            <w:hideMark/>
+          </w:tcPr>
+          <w:p>
+            <w:pPr>
+              <w:pStyle w:val="Standard"/>
+            </w:pPr>
+            <w:r>
+              <w:lastRenderedPageBreak/>
+              <w:t>Use Case Number</w:t>
+            </w:r>
+          </w:p>
+        </w:tc>
+        <w:tc>
+          <w:tcPr>
+            <w:tcW w:w="4986" w:type="dxa"/>
+            <w:tcMar>
+              <w:top w:w="55" w:type="dxa"/>
+              <w:left w:w="55" w:type="dxa"/>
+              <w:bottom w:w="55" w:type="dxa"/>
+              <w:right w:w="55" w:type="dxa"/>
+            </w:tcMar>
+            <w:hideMark/>
+          </w:tcPr>
+          <w:p>
+            <w:pPr>
+              <w:pStyle w:val="Standard"/>
+              <w:rPr>
+                <w:color w:val="333333"/>
+              </w:rPr>
+            </w:pPr>
+            <w:r>
+              <w:rPr>
+                <w:b/>
+                <w:color w:val="333333"/>
+              </w:rPr>
+              <w:t>4.</w:t>
+            </w:r>
+            <w:r>
+              <w:rPr>
+                <w:b/>
+                <w:color w:val="333333"/>
+              </w:rPr>
+              <w:t>5</w:t>
+            </w:r>
+          </w:p>
+        </w:tc>
+      </w:tr>
+      <w:tr>
+        <w:tc>
+          <w:tcPr>
+            <w:tcW w:w="4986" w:type="dxa"/>
+            <w:tcMar>
+              <w:top w:w="55" w:type="dxa"/>
+              <w:left w:w="55" w:type="dxa"/>
+              <w:bottom w:w="55" w:type="dxa"/>
+              <w:right w:w="55" w:type="dxa"/>
+            </w:tcMar>
+            <w:hideMark/>
+          </w:tcPr>
+          <w:p>
+            <w:pPr>
+              <w:pStyle w:val="Standard"/>
+            </w:pPr>
+            <w:r>
+              <w:t>Use Case Name</w:t>
+            </w:r>
+          </w:p>
+        </w:tc>
+        <w:tc>
+          <w:tcPr>
+            <w:tcW w:w="4986" w:type="dxa"/>
+            <w:tcMar>
+              <w:top w:w="55" w:type="dxa"/>
+              <w:left w:w="55" w:type="dxa"/>
+              <w:bottom w:w="55" w:type="dxa"/>
+              <w:right w:w="55" w:type="dxa"/>
+            </w:tcMar>
+            <w:hideMark/>
+          </w:tcPr>
+          <w:p>
+            <w:pPr>
+              <w:pStyle w:val="Standard"/>
+            </w:pPr>
+            <w:proofErr w:type="spellStart"/>
+            <w:r>
+              <w:t>TradeCompleteAfterBorrow</w:t>
+            </w:r>
+            <w:proofErr w:type="spellEnd"/>
+          </w:p>
+        </w:tc>
+      </w:tr>
+      <w:tr>
+        <w:tc>
+          <w:tcPr>
+            <w:tcW w:w="4986" w:type="dxa"/>
+            <w:tcMar>
+              <w:top w:w="55" w:type="dxa"/>
+              <w:left w:w="55" w:type="dxa"/>
+              <w:bottom w:w="55" w:type="dxa"/>
+              <w:right w:w="55" w:type="dxa"/>
+            </w:tcMar>
+            <w:hideMark/>
+          </w:tcPr>
+          <w:p>
+            <w:pPr>
+              <w:pStyle w:val="Standard"/>
+            </w:pPr>
+            <w:r>
+              <w:t>Participating Actors</w:t>
+            </w:r>
+          </w:p>
+        </w:tc>
+        <w:tc>
+          <w:tcPr>
+            <w:tcW w:w="4986" w:type="dxa"/>
+            <w:tcMar>
+              <w:top w:w="55" w:type="dxa"/>
+              <w:left w:w="55" w:type="dxa"/>
+              <w:bottom w:w="55" w:type="dxa"/>
+              <w:right w:w="55" w:type="dxa"/>
+            </w:tcMar>
+            <w:hideMark/>
+          </w:tcPr>
+          <w:p>
+            <w:pPr>
+              <w:pStyle w:val="Standard"/>
+            </w:pPr>
+            <w:r>
+              <w:t>User, borrower (a friend)</w:t>
+            </w:r>
+          </w:p>
+        </w:tc>
+      </w:tr>
+      <w:tr>
+        <w:tc>
+          <w:tcPr>
+            <w:tcW w:w="4986" w:type="dxa"/>
+            <w:tcMar>
+              <w:top w:w="55" w:type="dxa"/>
+              <w:left w:w="55" w:type="dxa"/>
+              <w:bottom w:w="55" w:type="dxa"/>
+              <w:right w:w="55" w:type="dxa"/>
+            </w:tcMar>
+            <w:hideMark/>
+          </w:tcPr>
+          <w:p>
+            <w:pPr>
+              <w:pStyle w:val="Standard"/>
+            </w:pPr>
+            <w:r>
+              <w:t>Goal</w:t>
+            </w:r>
+          </w:p>
+        </w:tc>
+        <w:tc>
+          <w:tcPr>
+            <w:tcW w:w="4986" w:type="dxa"/>
+            <w:tcMar>
+              <w:top w:w="55" w:type="dxa"/>
+              <w:left w:w="55" w:type="dxa"/>
+              <w:bottom w:w="55" w:type="dxa"/>
+              <w:right w:w="55" w:type="dxa"/>
+            </w:tcMar>
+            <w:hideMark/>
+          </w:tcPr>
+          <w:p>
+            <w:pPr>
+              <w:pStyle w:val="Standard"/>
+            </w:pPr>
+            <w:r>
+              <w:t>User can mark a trade as complete after borrower returns the item, and the item is available to trade again</w:t>
+            </w:r>
+          </w:p>
+        </w:tc>
+      </w:tr>
+      <w:tr>
+        <w:tc>
+          <w:tcPr>
+            <w:tcW w:w="4986" w:type="dxa"/>
+            <w:tcMar>
+              <w:top w:w="55" w:type="dxa"/>
+              <w:left w:w="55" w:type="dxa"/>
+              <w:bottom w:w="55" w:type="dxa"/>
+              <w:right w:w="55" w:type="dxa"/>
+            </w:tcMar>
+            <w:hideMark/>
+          </w:tcPr>
+          <w:p>
+            <w:pPr>
+              <w:pStyle w:val="Standard"/>
+            </w:pPr>
+            <w:r>
+              <w:t>Trigger</w:t>
+            </w:r>
+          </w:p>
+        </w:tc>
+        <w:tc>
+          <w:tcPr>
+            <w:tcW w:w="4986" w:type="dxa"/>
+            <w:tcMar>
+              <w:top w:w="55" w:type="dxa"/>
+              <w:left w:w="55" w:type="dxa"/>
+              <w:bottom w:w="55" w:type="dxa"/>
+              <w:right w:w="55" w:type="dxa"/>
+            </w:tcMar>
+            <w:hideMark/>
+          </w:tcPr>
+          <w:p>
+            <w:pPr>
+              <w:pStyle w:val="Standard"/>
+            </w:pPr>
+            <w:r>
+              <w:t>Borrower returns borrowed item</w:t>
+            </w:r>
+          </w:p>
+        </w:tc>
+      </w:tr>
+      <w:tr>
+        <w:tc>
+          <w:tcPr>
+            <w:tcW w:w="4986" w:type="dxa"/>
+            <w:tcMar>
+              <w:top w:w="55" w:type="dxa"/>
+              <w:left w:w="55" w:type="dxa"/>
+              <w:bottom w:w="55" w:type="dxa"/>
+              <w:right w:w="55" w:type="dxa"/>
+            </w:tcMar>
+            <w:hideMark/>
+          </w:tcPr>
+          <w:p>
+            <w:pPr>
+              <w:pStyle w:val="Standard"/>
+            </w:pPr>
+            <w:r>
+              <w:t>Precondition</w:t>
+            </w:r>
+          </w:p>
+        </w:tc>
+        <w:tc>
+          <w:tcPr>
+            <w:tcW w:w="4986" w:type="dxa"/>
+            <w:tcMar>
+              <w:top w:w="55" w:type="dxa"/>
+              <w:left w:w="55" w:type="dxa"/>
+              <w:bottom w:w="55" w:type="dxa"/>
+              <w:right w:w="55" w:type="dxa"/>
+            </w:tcMar>
+            <w:hideMark/>
+          </w:tcPr>
+          <w:p>
+            <w:pPr>
+              <w:pStyle w:val="Standard"/>
+            </w:pPr>
+            <w:r>
+              <w:t>Friend has borrowed an item</w:t>
+            </w:r>
+          </w:p>
+        </w:tc>
+      </w:tr>
+      <w:tr>
+        <w:tc>
+          <w:tcPr>
+            <w:tcW w:w="4986" w:type="dxa"/>
+            <w:tcMar>
+              <w:top w:w="55" w:type="dxa"/>
+              <w:left w:w="55" w:type="dxa"/>
+              <w:bottom w:w="55" w:type="dxa"/>
+              <w:right w:w="55" w:type="dxa"/>
+            </w:tcMar>
+            <w:hideMark/>
+          </w:tcPr>
+          <w:p>
+            <w:pPr>
+              <w:pStyle w:val="Standard"/>
+            </w:pPr>
+            <w:proofErr w:type="spellStart"/>
+            <w:r>
+              <w:t>Postcondition</w:t>
+            </w:r>
+            <w:proofErr w:type="spellEnd"/>
+          </w:p>
+        </w:tc>
+        <w:tc>
+          <w:tcPr>
+            <w:tcW w:w="4986" w:type="dxa"/>
+            <w:tcMar>
+              <w:top w:w="55" w:type="dxa"/>
+              <w:left w:w="55" w:type="dxa"/>
+              <w:bottom w:w="55" w:type="dxa"/>
+              <w:right w:w="55" w:type="dxa"/>
+            </w:tcMar>
+            <w:hideMark/>
+          </w:tcPr>
+          <w:p>
+            <w:pPr>
+              <w:pStyle w:val="Standard"/>
+            </w:pPr>
+            <w:r>
+              <w:t>Item is available in user's inventory</w:t>
+            </w:r>
+          </w:p>
+        </w:tc>
+      </w:tr>
+      <w:tr>
+        <w:tc>
+          <w:tcPr>
+            <w:tcW w:w="4986" w:type="dxa"/>
+            <w:tcMar>
+              <w:top w:w="55" w:type="dxa"/>
+              <w:left w:w="55" w:type="dxa"/>
+              <w:bottom w:w="55" w:type="dxa"/>
+              <w:right w:w="55" w:type="dxa"/>
+            </w:tcMar>
+            <w:hideMark/>
+          </w:tcPr>
+          <w:p>
+            <w:pPr>
+              <w:pStyle w:val="Standard"/>
+            </w:pPr>
+            <w:r>
+              <w:t>Basic Flow</w:t>
+            </w:r>
+          </w:p>
+        </w:tc>
+        <w:tc>
+          <w:tcPr>
+            <w:tcW w:w="4986" w:type="dxa"/>
+            <w:tcMar>
+              <w:top w:w="55" w:type="dxa"/>
+              <w:left w:w="55" w:type="dxa"/>
+              <w:bottom w:w="55" w:type="dxa"/>
+              <w:right w:w="55" w:type="dxa"/>
+            </w:tcMar>
+            <w:hideMark/>
+          </w:tcPr>
+          <w:p>
+            <w:pPr>
+              <w:pStyle w:val="Standard"/>
+              <w:numPr>
+                <w:ilvl w:val="0"/>
+                <w:numId w:val="1"/>
+              </w:numPr>
+              <w:tabs>
+                <w:tab w:val="left" w:pos="940"/>
+                <w:tab w:val="left" w:pos="1440"/>
+              </w:tabs>
+              <w:ind w:hanging="720"/>
+            </w:pPr>
+            <w:r>
+              <w:t>Borrower returns item</w:t>
+            </w:r>
+          </w:p>
+          <w:p>
+            <w:pPr>
+              <w:pStyle w:val="Standard"/>
+              <w:numPr>
+                <w:ilvl w:val="0"/>
+                <w:numId w:val="1"/>
+              </w:numPr>
+              <w:tabs>
+                <w:tab w:val="left" w:pos="940"/>
+                <w:tab w:val="left" w:pos="1440"/>
+              </w:tabs>
+              <w:ind w:hanging="720"/>
+            </w:pPr>
+            <w:r>
+              <w:t>User clicks “Complete” button</w:t>
+            </w:r>
+          </w:p>
+        </w:tc>
+      </w:tr>
+      <w:tr>
+        <w:tc>
+          <w:tcPr>
+            <w:tcW w:w="4986" w:type="dxa"/>
+            <w:tcMar>
+              <w:top w:w="55" w:type="dxa"/>
+              <w:left w:w="55" w:type="dxa"/>
+              <w:bottom w:w="55" w:type="dxa"/>
+              <w:right w:w="55" w:type="dxa"/>
+            </w:tcMar>
+            <w:hideMark/>
+          </w:tcPr>
+          <w:p>
+            <w:pPr>
+              <w:pStyle w:val="Standard"/>
+            </w:pPr>
+            <w:r>
+              <w:t>Exceptions</w:t>
+            </w:r>
+          </w:p>
+        </w:tc>
+        <w:tc>
+          <w:tcPr>
+            <w:tcW w:w="4986" w:type="dxa"/>
+            <w:tcMar>
+              <w:top w:w="55" w:type="dxa"/>
+              <w:left w:w="55" w:type="dxa"/>
+              <w:bottom w:w="55" w:type="dxa"/>
+              <w:right w:w="55" w:type="dxa"/>
+            </w:tcMar>
+            <w:hideMark/>
+          </w:tcPr>
+          <w:p>
+            <w:pPr>
+              <w:pStyle w:val="Standard"/>
+            </w:pPr>
+            <w:r>
+              <w:t>2.1. User doesn't click “Complete” button</w:t>
+            </w:r>
+          </w:p>
+          <w:p>
+            <w:pPr>
+              <w:pStyle w:val="Standard"/>
+            </w:pPr>
+            <w:r>
+              <w:t>2.2. System makes no changes</w:t>
+            </w:r>
+          </w:p>
+        </w:tc>
+      </w:tr>
+      <w:tr>
+        <w:tc>
+          <w:tcPr>
+            <w:tcW w:w="4986" w:type="dxa"/>
+            <w:tcMar>
+              <w:top w:w="55" w:type="dxa"/>
+              <w:left w:w="55" w:type="dxa"/>
+              <w:bottom w:w="55" w:type="dxa"/>
+              <w:right w:w="55" w:type="dxa"/>
+            </w:tcMar>
+            <w:hideMark/>
+          </w:tcPr>
+          <w:p>
+            <w:pPr>
+              <w:pStyle w:val="Standard"/>
+            </w:pPr>
+            <w:r>
+              <w:t>Qualities</w:t>
+            </w:r>
+          </w:p>
+        </w:tc>
+        <w:tc>
+          <w:tcPr>
+            <w:tcW w:w="4986" w:type="dxa"/>
+            <w:tcMar>
+              <w:top w:w="55" w:type="dxa"/>
+              <w:left w:w="55" w:type="dxa"/>
+              <w:bottom w:w="55" w:type="dxa"/>
+              <w:right w:w="55" w:type="dxa"/>
+            </w:tcMar>
+          </w:tcPr>
+          <w:p>
+            <w:pPr>
+              <w:pStyle w:val="Standard"/>
+            </w:pPr>
+          </w:p>
+        </w:tc>
+      </w:tr>
+      <w:tr>
+        <w:tc>
+          <w:tcPr>
+            <w:tcW w:w="4986" w:type="dxa"/>
+            <w:tcMar>
+              <w:top w:w="55" w:type="dxa"/>
+              <w:left w:w="55" w:type="dxa"/>
+              <w:bottom w:w="55" w:type="dxa"/>
+              <w:right w:w="55" w:type="dxa"/>
+            </w:tcMar>
+            <w:hideMark/>
+          </w:tcPr>
+          <w:p>
+            <w:pPr>
+              <w:pStyle w:val="Standard"/>
+            </w:pPr>
+            <w:r>
+              <w:t>Constraint</w:t>
+            </w:r>
+          </w:p>
+        </w:tc>
+        <w:tc>
+          <w:tcPr>
+            <w:tcW w:w="4986" w:type="dxa"/>
+            <w:tcMar>
+              <w:top w:w="55" w:type="dxa"/>
+              <w:left w:w="55" w:type="dxa"/>
+              <w:bottom w:w="55" w:type="dxa"/>
+              <w:right w:w="55" w:type="dxa"/>
+            </w:tcMar>
+          </w:tcPr>
+          <w:p>
+            <w:pPr>
+              <w:pStyle w:val="Standard"/>
+            </w:pPr>
+          </w:p>
+        </w:tc>
+      </w:tr>
+      <w:tr>
+        <w:tc>
+          <w:tcPr>
+            <w:tcW w:w="4986" w:type="dxa"/>
+            <w:tcMar>
+              <w:top w:w="55" w:type="dxa"/>
+              <w:left w:w="55" w:type="dxa"/>
+              <w:bottom w:w="55" w:type="dxa"/>
+              <w:right w:w="55" w:type="dxa"/>
+            </w:tcMar>
+            <w:hideMark/>
+          </w:tcPr>
+          <w:p>
+            <w:pPr>
+              <w:pStyle w:val="Standard"/>
+            </w:pPr>
+            <w:r>
+              <w:t>Includes</w:t>
+            </w:r>
+          </w:p>
+        </w:tc>
+        <w:tc>
+          <w:tcPr>
+            <w:tcW w:w="4986" w:type="dxa"/>
+            <w:tcMar>
+              <w:top w:w="55" w:type="dxa"/>
+              <w:left w:w="55" w:type="dxa"/>
+              <w:bottom w:w="55" w:type="dxa"/>
+              <w:right w:w="55" w:type="dxa"/>
+            </w:tcMar>
+            <w:hideMark/>
+          </w:tcPr>
+          <w:p>
+            <w:pPr>
+              <w:pStyle w:val="Standard"/>
+            </w:pPr>
+            <w:r>
+              <w:t>4.03.01, 4.04.01, 4.05.01, 4.06.01</w:t>
+            </w:r>
+          </w:p>
+        </w:tc>
+      </w:tr>
+      <w:tr>
+        <w:tc>
+          <w:tcPr>
+            <w:tcW w:w="4986" w:type="dxa"/>
+            <w:tcMar>
+              <w:top w:w="55" w:type="dxa"/>
+              <w:left w:w="55" w:type="dxa"/>
+              <w:bottom w:w="55" w:type="dxa"/>
+              <w:right w:w="55" w:type="dxa"/>
+            </w:tcMar>
+            <w:hideMark/>
+          </w:tcPr>
+          <w:p>
+            <w:pPr>
+              <w:pStyle w:val="Standard"/>
+            </w:pPr>
+            <w:r>
+              <w:t>Extends</w:t>
+            </w:r>
+          </w:p>
+        </w:tc>
+        <w:tc>
+          <w:tcPr>
+            <w:tcW w:w="4986" w:type="dxa"/>
+            <w:tcMar>
+              <w:top w:w="55" w:type="dxa"/>
+              <w:left w:w="55" w:type="dxa"/>
+              <w:bottom w:w="55" w:type="dxa"/>
+              <w:right w:w="55" w:type="dxa"/>
+            </w:tcMar>
+          </w:tcPr>
+          <w:p>
+            <w:pPr>
+              <w:pStyle w:val="Standard"/>
+            </w:pPr>
+            <w:bookmarkStart w:id="0" w:name="_GoBack"/>
+            <w:bookmarkEnd w:id="0"/>
+          </w:p>
+        </w:tc>
+      </w:tr>
+      <w:tr>
+        <w:tc>
+          <w:tcPr>
+            <w:tcW w:w="4986" w:type="dxa"/>
+            <w:tcMar>
+              <w:top w:w="55" w:type="dxa"/>
+              <w:left w:w="55" w:type="dxa"/>
+              <w:bottom w:w="55" w:type="dxa"/>
+              <w:right w:w="55" w:type="dxa"/>
+            </w:tcMar>
+            <w:hideMark/>
+          </w:tcPr>
+          <w:p>
+            <w:pPr>
+              <w:pStyle w:val="Standard"/>
+            </w:pPr>
+            <w:r>
+              <w:t>Related Artifacts</w:t>
+            </w:r>
+          </w:p>
+        </w:tc>
+        <w:tc>
+          <w:tcPr>
+            <w:tcW w:w="4986" w:type="dxa"/>
+            <w:tcMar>
+              <w:top w:w="55" w:type="dxa"/>
+              <w:left w:w="55" w:type="dxa"/>
+              <w:bottom w:w="55" w:type="dxa"/>
+              <w:right w:w="55" w:type="dxa"/>
+            </w:tcMar>
+          </w:tcPr>
+          <w:p>
+            <w:pPr>
+              <w:pStyle w:val="Standard"/>
+            </w:pPr>
+          </w:p>
+        </w:tc>
+      </w:tr>
+      <w:tr>
+        <w:tc>
+          <w:tcPr>
+            <w:tcW w:w="4986" w:type="dxa"/>
+            <w:tcMar>
+              <w:top w:w="55" w:type="dxa"/>
+              <w:left w:w="55" w:type="dxa"/>
+              <w:bottom w:w="55" w:type="dxa"/>
+              <w:right w:w="55" w:type="dxa"/>
+            </w:tcMar>
+            <w:hideMark/>
+          </w:tcPr>
+          <w:p>
+            <w:pPr>
+              <w:pStyle w:val="Standard"/>
+            </w:pPr>
+            <w:r>
+              <w:t>Notes</w:t>
+            </w:r>
+          </w:p>
+        </w:tc>
+        <w:tc>
+          <w:tcPr>
+            <w:tcW w:w="4986" w:type="dxa"/>
+            <w:tcMar>
+              <w:top w:w="55" w:type="dxa"/>
+              <w:left w:w="55" w:type="dxa"/>
+              <w:bottom w:w="55" w:type="dxa"/>
+              <w:right w:w="55" w:type="dxa"/>
+            </w:tcMar>
+          </w:tcPr>
+          <w:p>
+            <w:pPr>
+              <w:pStyle w:val="Standard"/>
+            </w:pPr>
+          </w:p>
+        </w:tc>
+      </w:tr>
+      <w:tr>
+        <w:tc>
+          <w:tcPr>
+            <w:tcW w:w="4986" w:type="dxa"/>
+            <w:tcMar>
+              <w:top w:w="55" w:type="dxa"/>
+              <w:left w:w="55" w:type="dxa"/>
+              <w:bottom w:w="55" w:type="dxa"/>
+              <w:right w:w="55" w:type="dxa"/>
+            </w:tcMar>
+            <w:hideMark/>
+          </w:tcPr>
+          <w:p>
+            <w:pPr>
+              <w:pStyle w:val="Standard"/>
+            </w:pPr>
+            <w:r>
+              <w:t>Open Issues</w:t>
+            </w:r>
+          </w:p>
+        </w:tc>
+        <w:tc>
+          <w:tcPr>
+            <w:tcW w:w="4986" w:type="dxa"/>
+            <w:tcMar>
+              <w:top w:w="55" w:type="dxa"/>
+              <w:left w:w="55" w:type="dxa"/>
+              <w:bottom w:w="55" w:type="dxa"/>
+              <w:right w:w="55" w:type="dxa"/>
+            </w:tcMar>
+          </w:tcPr>
+          <w:p>
+            <w:pPr>
+              <w:pStyle w:val="Standard"/>
+            </w:pPr>
+          </w:p>
+        </w:tc>
+      </w:tr>
+    </w:tbl>
+    <w:p>
+      <w:pPr>
+        <w:pStyle w:val="Body"/>
+      </w:pPr>
+    </w:p>
+    <w:p>
+      <w:pPr>
+        <w:pStyle w:val="Body"/>
+      </w:pPr>
+    </w:p>
+    <w:p>
+      <w:pPr>
+        <w:pStyle w:val="Body"/>
+      </w:pPr>
+    </w:p>
+    <w:p>
+      <w:pPr>
+        <w:pStyle w:val="Body"/>
+      </w:pPr>
+    </w:p>
+    <w:p>
+      <w:pPr>
+        <w:pStyle w:val="Body"/>
+      </w:pPr>
+    </w:p>
+    <w:p>
+      <w:pPr>
+        <w:pStyle w:val="Body"/>
+      </w:pPr>
+    </w:p>
+    <w:p>
+      <w:pPr>
+        <w:pStyle w:val="Body"/>
+      </w:pPr>
+    </w:p>
+    <w:p>
+      <w:pPr>
+        <w:pStyle w:val="Body"/>
+      </w:pPr>
+    </w:p>
+    <w:p>
+      <w:pPr>
+        <w:pStyle w:val="Body"/>
+      </w:pPr>
+    </w:p>
+    <w:p>
+      <w:pPr>
+        <w:pStyle w:val="Body"/>
+      </w:pPr>
+    </w:p>
+    <w:p>
+      <w:pPr>
+        <w:pStyle w:val="Body"/>
+      </w:pPr>
+    </w:p>
     <w:sectPr>
-      <w:headerReference w:type="default" r:id="rId6"/>
-      <w:footerReference w:type="default" r:id="rId7"/>
+      <w:headerReference w:type="default" r:id="rId7"/>
+      <w:footerReference w:type="default" r:id="rId8"/>
       <w:pgSz w:w="12240" w:h="15840"/>
       <w:pgMar w:top="1440" w:right="1440" w:bottom="1440" w:left="1440" w:header="708" w:footer="708" w:gutter="0"/>
       <w:cols w:space="720"/>
@@ -5792,6 +6415,127 @@
     </w:pPr>
   </w:p>
 </w:hdr>
+</file>
+
+<file path=word/numbering.xml><?xml version="1.0" encoding="utf-8"?>
+<w:numbering xmlns:wpc="http://schemas.microsoft.com/office/word/2010/wordprocessingCanvas" xmlns:mc="http://schemas.openxmlformats.org/markup-compatibility/2006" xmlns:o="urn:schemas-microsoft-com:office:office" xmlns:r="http://schemas.openxmlformats.org/officeDocument/2006/relationships" xmlns:m="http://schemas.openxmlformats.org/officeDocument/2006/math" xmlns:v="urn:schemas-microsoft-com:vml" xmlns:wp14="http://schemas.microsoft.com/office/word/2010/wordprocessingDrawing" xmlns:wp="http://schemas.openxmlformats.org/drawingml/2006/wordprocessingDrawing" xmlns:w10="urn:schemas-microsoft-com:office:word" xmlns:w="http://schemas.openxmlformats.org/wordprocessingml/2006/main" xmlns:w14="http://schemas.microsoft.com/office/word/2010/wordml" xmlns:w15="http://schemas.microsoft.com/office/word/2012/wordml" xmlns:wpg="http://schemas.microsoft.com/office/word/2010/wordprocessingGroup" xmlns:wpi="http://schemas.microsoft.com/office/word/2010/wordprocessingInk" xmlns:wne="http://schemas.microsoft.com/office/word/2006/wordml" xmlns:wps="http://schemas.microsoft.com/office/word/2010/wordprocessingShape" mc:Ignorable="w14 w15 wp14">
+  <w:abstractNum w:abstractNumId="0" w15:restartNumberingAfterBreak="0">
+    <w:nsid w:val="7C4D6B69"/>
+    <w:multiLevelType w:val="multilevel"/>
+    <w:tmpl w:val="D4B84E82"/>
+    <w:lvl w:ilvl="0">
+      <w:start w:val="1"/>
+      <w:numFmt w:val="decimal"/>
+      <w:lvlText w:val="%1."/>
+      <w:lvlJc w:val="left"/>
+      <w:pPr>
+        <w:ind w:left="720" w:hanging="360"/>
+      </w:pPr>
+    </w:lvl>
+    <w:lvl w:ilvl="1">
+      <w:start w:val="1"/>
+      <w:numFmt w:val="none"/>
+      <w:lvlText w:val=""/>
+      <w:lvlJc w:val="left"/>
+      <w:pPr>
+        <w:ind w:left="0" w:firstLine="0"/>
+      </w:pPr>
+    </w:lvl>
+    <w:lvl w:ilvl="2">
+      <w:start w:val="1"/>
+      <w:numFmt w:val="none"/>
+      <w:lvlText w:val=""/>
+      <w:lvlJc w:val="left"/>
+      <w:pPr>
+        <w:ind w:left="0" w:firstLine="0"/>
+      </w:pPr>
+    </w:lvl>
+    <w:lvl w:ilvl="3">
+      <w:start w:val="1"/>
+      <w:numFmt w:val="none"/>
+      <w:lvlText w:val=""/>
+      <w:lvlJc w:val="left"/>
+      <w:pPr>
+        <w:ind w:left="0" w:firstLine="0"/>
+      </w:pPr>
+    </w:lvl>
+    <w:lvl w:ilvl="4">
+      <w:start w:val="1"/>
+      <w:numFmt w:val="none"/>
+      <w:lvlText w:val=""/>
+      <w:lvlJc w:val="left"/>
+      <w:pPr>
+        <w:ind w:left="0" w:firstLine="0"/>
+      </w:pPr>
+    </w:lvl>
+    <w:lvl w:ilvl="5">
+      <w:start w:val="1"/>
+      <w:numFmt w:val="none"/>
+      <w:lvlText w:val=""/>
+      <w:lvlJc w:val="left"/>
+      <w:pPr>
+        <w:ind w:left="0" w:firstLine="0"/>
+      </w:pPr>
+    </w:lvl>
+    <w:lvl w:ilvl="6">
+      <w:start w:val="1"/>
+      <w:numFmt w:val="none"/>
+      <w:lvlText w:val=""/>
+      <w:lvlJc w:val="left"/>
+      <w:pPr>
+        <w:ind w:left="0" w:firstLine="0"/>
+      </w:pPr>
+    </w:lvl>
+    <w:lvl w:ilvl="7">
+      <w:start w:val="1"/>
+      <w:numFmt w:val="none"/>
+      <w:lvlText w:val=""/>
+      <w:lvlJc w:val="left"/>
+      <w:pPr>
+        <w:ind w:left="0" w:firstLine="0"/>
+      </w:pPr>
+    </w:lvl>
+    <w:lvl w:ilvl="8">
+      <w:start w:val="1"/>
+      <w:numFmt w:val="none"/>
+      <w:lvlText w:val=""/>
+      <w:lvlJc w:val="left"/>
+      <w:pPr>
+        <w:ind w:left="0" w:firstLine="0"/>
+      </w:pPr>
+    </w:lvl>
+  </w:abstractNum>
+  <w:num w:numId="1">
+    <w:abstractNumId w:val="0"/>
+    <w:lvlOverride w:ilvl="0">
+      <w:startOverride w:val="1"/>
+    </w:lvlOverride>
+    <w:lvlOverride w:ilvl="1">
+      <w:startOverride w:val="1"/>
+    </w:lvlOverride>
+    <w:lvlOverride w:ilvl="2">
+      <w:startOverride w:val="1"/>
+    </w:lvlOverride>
+    <w:lvlOverride w:ilvl="3">
+      <w:startOverride w:val="1"/>
+    </w:lvlOverride>
+    <w:lvlOverride w:ilvl="4">
+      <w:startOverride w:val="1"/>
+    </w:lvlOverride>
+    <w:lvlOverride w:ilvl="5">
+      <w:startOverride w:val="1"/>
+    </w:lvlOverride>
+    <w:lvlOverride w:ilvl="6">
+      <w:startOverride w:val="1"/>
+    </w:lvlOverride>
+    <w:lvlOverride w:ilvl="7">
+      <w:startOverride w:val="1"/>
+    </w:lvlOverride>
+    <w:lvlOverride w:ilvl="8">
+      <w:startOverride w:val="1"/>
+    </w:lvlOverride>
+  </w:num>
+</w:numbering>
 </file>
 
 <file path=word/styles.xml><?xml version="1.0" encoding="utf-8"?>
@@ -6265,6 +7009,33 @@
       <w:color w:val="000000"/>
       <w:sz w:val="22"/>
       <w:szCs w:val="22"/>
+    </w:rPr>
+  </w:style>
+  <w:style w:type="paragraph" w:customStyle="1" w:styleId="Standard">
+    <w:name w:val="Standard"/>
+    <w:rsid w:val="007F212F"/>
+    <w:pPr>
+      <w:widowControl w:val="0"/>
+      <w:pBdr>
+        <w:top w:val="none" w:sz="0" w:space="0" w:color="auto"/>
+        <w:left w:val="none" w:sz="0" w:space="0" w:color="auto"/>
+        <w:bottom w:val="none" w:sz="0" w:space="0" w:color="auto"/>
+        <w:right w:val="none" w:sz="0" w:space="0" w:color="auto"/>
+        <w:between w:val="none" w:sz="0" w:space="0" w:color="auto"/>
+        <w:bar w:val="none" w:sz="0" w:color="auto"/>
+      </w:pBdr>
+      <w:suppressAutoHyphens/>
+      <w:overflowPunct w:val="0"/>
+      <w:autoSpaceDE w:val="0"/>
+      <w:autoSpaceDN w:val="0"/>
+    </w:pPr>
+    <w:rPr>
+      <w:rFonts w:ascii="Times" w:eastAsiaTheme="minorEastAsia" w:hAnsi="Times" w:cstheme="minorBidi"/>
+      <w:kern w:val="3"/>
+      <w:sz w:val="24"/>
+      <w:szCs w:val="22"/>
+      <w:bdr w:val="none" w:sz="0" w:space="0" w:color="auto"/>
+      <w:lang w:val="en-US" w:eastAsia="en-US"/>
     </w:rPr>
   </w:style>
 </w:styles>

</xml_diff>

<commit_message>
Made change to use case
</commit_message>
<xml_diff>
--- a/docs/UC 4 (Trade With Friends).docx
+++ b/docs/UC 4 (Trade With Friends).docx
@@ -1140,7 +1140,15 @@
               <w:rPr>
                 <w:lang w:val="en-US"/>
               </w:rPr>
-              <w:t>System responds for list of user’s past and current trades depending viewing option else display all.</w:t>
+              <w:t>System responds for list of user’s</w:t>
+            </w:r>
+            <w:bookmarkStart w:id="0" w:name="_GoBack"/>
+            <w:bookmarkEnd w:id="0"/>
+            <w:r>
+              <w:rPr>
+                <w:lang w:val="en-US"/>
+              </w:rPr>
+              <w:t xml:space="preserve"> past and current trades depending viewing option else display all.</w:t>
             </w:r>
           </w:p>
         </w:tc>
@@ -1392,7 +1400,88 @@
                 <w:shd w:val="clear" w:color="auto" w:fill="FFFFFF"/>
                 <w:lang w:val="en-US"/>
               </w:rPr>
-              <w:t>US03.08.01, US03.09.01</w:t>
+              <w:t>US0</w:t>
+            </w:r>
+            <w:r>
+              <w:rPr>
+                <w:rFonts w:ascii="Arial"/>
+                <w:color w:val="333333"/>
+                <w:sz w:val="23"/>
+                <w:szCs w:val="23"/>
+                <w:u w:color="333333"/>
+                <w:shd w:val="clear" w:color="auto" w:fill="FFFFFF"/>
+                <w:lang w:val="en-US"/>
+              </w:rPr>
+              <w:t>4</w:t>
+            </w:r>
+            <w:r>
+              <w:rPr>
+                <w:rFonts w:ascii="Arial"/>
+                <w:color w:val="333333"/>
+                <w:sz w:val="23"/>
+                <w:szCs w:val="23"/>
+                <w:u w:color="333333"/>
+                <w:shd w:val="clear" w:color="auto" w:fill="FFFFFF"/>
+                <w:lang w:val="en-US"/>
+              </w:rPr>
+              <w:t>.08.01, US0</w:t>
+            </w:r>
+            <w:r>
+              <w:rPr>
+                <w:rFonts w:ascii="Arial"/>
+                <w:color w:val="333333"/>
+                <w:sz w:val="23"/>
+                <w:szCs w:val="23"/>
+                <w:u w:color="333333"/>
+                <w:shd w:val="clear" w:color="auto" w:fill="FFFFFF"/>
+                <w:lang w:val="en-US"/>
+              </w:rPr>
+              <w:t>4</w:t>
+            </w:r>
+            <w:r>
+              <w:rPr>
+                <w:rFonts w:ascii="Arial"/>
+                <w:color w:val="333333"/>
+                <w:sz w:val="23"/>
+                <w:szCs w:val="23"/>
+                <w:u w:color="333333"/>
+                <w:shd w:val="clear" w:color="auto" w:fill="FFFFFF"/>
+                <w:lang w:val="en-US"/>
+              </w:rPr>
+              <w:t>.</w:t>
+            </w:r>
+            <w:r>
+              <w:rPr>
+                <w:rFonts w:ascii="Arial"/>
+                <w:color w:val="333333"/>
+                <w:sz w:val="23"/>
+                <w:szCs w:val="23"/>
+                <w:u w:color="333333"/>
+                <w:shd w:val="clear" w:color="auto" w:fill="FFFFFF"/>
+                <w:lang w:val="en-US"/>
+              </w:rPr>
+              <w:t>09.01</w:t>
+            </w:r>
+            <w:r>
+              <w:rPr>
+                <w:rFonts w:ascii="Arial" w:hAnsi="Arial" w:cs="Arial"/>
+                <w:color w:val="333333"/>
+                <w:sz w:val="23"/>
+                <w:szCs w:val="23"/>
+                <w:u w:color="333333"/>
+                <w:shd w:val="clear" w:color="auto" w:fill="FFFFFF"/>
+                <w:lang w:val="en-US"/>
+              </w:rPr>
+              <w:t xml:space="preserve">, </w:t>
+            </w:r>
+            <w:r>
+              <w:rPr>
+                <w:rFonts w:ascii="Arial" w:hAnsi="Arial" w:cs="Arial"/>
+                <w:bCs/>
+                <w:sz w:val="23"/>
+                <w:szCs w:val="23"/>
+              </w:rPr>
+              <w:t>US04.12.01</w:t>
             </w:r>
           </w:p>
         </w:tc>
@@ -5634,14 +5723,7 @@
                 <w:b/>
                 <w:color w:val="333333"/>
               </w:rPr>
-              <w:t>4.</w:t>
-            </w:r>
-            <w:r>
-              <w:rPr>
-                <w:b/>
-                <w:color w:val="333333"/>
-              </w:rPr>
-              <w:t>5</w:t>
+              <w:t>4.5</w:t>
             </w:r>
           </w:p>
         </w:tc>
@@ -6173,8 +6255,6 @@
             <w:pPr>
               <w:pStyle w:val="Standard"/>
             </w:pPr>
-            <w:bookmarkStart w:id="0" w:name="_GoBack"/>
-            <w:bookmarkEnd w:id="0"/>
           </w:p>
         </w:tc>
       </w:tr>

</xml_diff>

<commit_message>
Added reference to US04.10.01 and US04.11.01 in UC 4.5
</commit_message>
<xml_diff>
--- a/docs/UC 4 (Trade With Friends).docx
+++ b/docs/UC 4 (Trade With Friends).docx
@@ -1140,15 +1140,7 @@
               <w:rPr>
                 <w:lang w:val="en-US"/>
               </w:rPr>
-              <w:t>System responds for list of user’s</w:t>
-            </w:r>
-            <w:bookmarkStart w:id="0" w:name="_GoBack"/>
-            <w:bookmarkEnd w:id="0"/>
-            <w:r>
-              <w:rPr>
-                <w:lang w:val="en-US"/>
-              </w:rPr>
-              <w:t xml:space="preserve"> past and current trades depending viewing option else display all.</w:t>
+              <w:t>System responds for list of user’s past and current trades depending viewing option else display all.</w:t>
             </w:r>
           </w:p>
         </w:tc>
@@ -6217,6 +6209,18 @@
             <w:r>
               <w:t>4.03.01, 4.04.01, 4.05.01, 4.06.01</w:t>
             </w:r>
+            <w:r>
+              <w:t xml:space="preserve">, 4.10.01, </w:t>
+            </w:r>
+            <w:r>
+              <w:t>4.1</w:t>
+            </w:r>
+            <w:r>
+              <w:t>1</w:t>
+            </w:r>
+            <w:r>
+              <w:t>.01</w:t>
+            </w:r>
           </w:p>
         </w:tc>
       </w:tr>
@@ -6293,6 +6297,8 @@
             <w:pPr>
               <w:pStyle w:val="Standard"/>
             </w:pPr>
+            <w:bookmarkStart w:id="0" w:name="_GoBack"/>
+            <w:bookmarkEnd w:id="0"/>
           </w:p>
         </w:tc>
       </w:tr>

</xml_diff>